<commit_message>
fix: preserve table cell borders during rendering
Table cell borders (tcBorders) were being lost during template
rendering because the TableCellProperties struct did not include
border properties.

Added:
- TableCellBorders struct with Top, Bottom, Left, Right borders
- BorderProperties struct with all border attributes (val, sz,
  space, color, themeColor, themeShade)
- TcBorders field to TableCellProperties
- Custom MarshalXML methods for proper XML serialization

This ensures that thick borders (sz=12) on sale rows in tables
are correctly preserved in the rendered output.

🤖 Generated with [Claude Code](https://claude.com/claude-code)

Co-Authored-By: Claude <noreply@anthropic.com>
</commit_message>
<xml_diff>
--- a/examples/advanced/output/table_demo_output.docx
+++ b/examples/advanced/output/table_demo_output.docx
@@ -594,6 +594,9 @@
         <w:tc>
           <w:tcPr>
             <w:tcW w:type="dxa" w:w="1531"/>
+            <w:tcBorders>
+              <w:bottom w:val="single" w:sz="12" w:space="0" w:color="auto"/>
+            </w:tcBorders>
           </w:tcPr>
           <w:p>
             <w:r>
@@ -604,6 +607,9 @@
         <w:tc>
           <w:tcPr>
             <w:tcW w:type="dxa" w:w="1525"/>
+            <w:tcBorders>
+              <w:bottom w:val="single" w:sz="12" w:space="0" w:color="auto"/>
+            </w:tcBorders>
           </w:tcPr>
           <w:p>
             <w:r>
@@ -614,6 +620,9 @@
         <w:tc>
           <w:tcPr>
             <w:tcW w:type="dxa" w:w="1526"/>
+            <w:tcBorders>
+              <w:bottom w:val="single" w:sz="12" w:space="0" w:color="auto"/>
+            </w:tcBorders>
           </w:tcPr>
           <w:p>
             <w:r>
@@ -624,6 +633,9 @@
         <w:tc>
           <w:tcPr>
             <w:tcW w:type="dxa" w:w="1526"/>
+            <w:tcBorders>
+              <w:bottom w:val="single" w:sz="12" w:space="0" w:color="auto"/>
+            </w:tcBorders>
           </w:tcPr>
           <w:p>
             <w:r>
@@ -634,6 +646,9 @@
         <w:tc>
           <w:tcPr>
             <w:tcW w:type="dxa" w:w="1526"/>
+            <w:tcBorders>
+              <w:bottom w:val="single" w:sz="12" w:space="0" w:color="auto"/>
+            </w:tcBorders>
           </w:tcPr>
           <w:p>
             <w:r>
@@ -644,6 +659,9 @@
         <w:tc>
           <w:tcPr>
             <w:tcW w:type="dxa" w:w="1428"/>
+            <w:tcBorders>
+              <w:bottom w:val="single" w:sz="12" w:space="0" w:color="auto"/>
+            </w:tcBorders>
           </w:tcPr>
           <w:p>
             <w:pPr>
@@ -660,6 +678,9 @@
         <w:tc>
           <w:tcPr>
             <w:tcW w:type="dxa" w:w="1531"/>
+            <w:tcBorders>
+              <w:bottom w:val="single" w:sz="12" w:space="0" w:color="auto"/>
+            </w:tcBorders>
           </w:tcPr>
           <w:p>
             <w:r>
@@ -670,6 +691,9 @@
         <w:tc>
           <w:tcPr>
             <w:tcW w:type="dxa" w:w="1525"/>
+            <w:tcBorders>
+              <w:bottom w:val="single" w:sz="12" w:space="0" w:color="auto"/>
+            </w:tcBorders>
           </w:tcPr>
           <w:p>
             <w:r>
@@ -680,6 +704,9 @@
         <w:tc>
           <w:tcPr>
             <w:tcW w:type="dxa" w:w="1526"/>
+            <w:tcBorders>
+              <w:bottom w:val="single" w:sz="12" w:space="0" w:color="auto"/>
+            </w:tcBorders>
           </w:tcPr>
           <w:p>
             <w:r>
@@ -690,6 +717,9 @@
         <w:tc>
           <w:tcPr>
             <w:tcW w:type="dxa" w:w="1526"/>
+            <w:tcBorders>
+              <w:bottom w:val="single" w:sz="12" w:space="0" w:color="auto"/>
+            </w:tcBorders>
           </w:tcPr>
           <w:p>
             <w:r>
@@ -700,6 +730,9 @@
         <w:tc>
           <w:tcPr>
             <w:tcW w:type="dxa" w:w="1526"/>
+            <w:tcBorders>
+              <w:bottom w:val="single" w:sz="12" w:space="0" w:color="auto"/>
+            </w:tcBorders>
           </w:tcPr>
           <w:p>
             <w:r>
@@ -710,6 +743,9 @@
         <w:tc>
           <w:tcPr>
             <w:tcW w:type="dxa" w:w="1428"/>
+            <w:tcBorders>
+              <w:bottom w:val="single" w:sz="12" w:space="0" w:color="auto"/>
+            </w:tcBorders>
           </w:tcPr>
           <w:p>
             <w:pPr>
@@ -726,6 +762,9 @@
         <w:tc>
           <w:tcPr>
             <w:tcW w:type="dxa" w:w="1531"/>
+            <w:tcBorders>
+              <w:bottom w:val="single" w:sz="12" w:space="0" w:color="auto"/>
+            </w:tcBorders>
           </w:tcPr>
           <w:p>
             <w:r>
@@ -736,6 +775,9 @@
         <w:tc>
           <w:tcPr>
             <w:tcW w:type="dxa" w:w="1525"/>
+            <w:tcBorders>
+              <w:bottom w:val="single" w:sz="12" w:space="0" w:color="auto"/>
+            </w:tcBorders>
           </w:tcPr>
           <w:p>
             <w:r>
@@ -746,6 +788,9 @@
         <w:tc>
           <w:tcPr>
             <w:tcW w:type="dxa" w:w="1526"/>
+            <w:tcBorders>
+              <w:bottom w:val="single" w:sz="12" w:space="0" w:color="auto"/>
+            </w:tcBorders>
           </w:tcPr>
           <w:p>
             <w:r>
@@ -756,6 +801,9 @@
         <w:tc>
           <w:tcPr>
             <w:tcW w:type="dxa" w:w="1526"/>
+            <w:tcBorders>
+              <w:bottom w:val="single" w:sz="12" w:space="0" w:color="auto"/>
+            </w:tcBorders>
           </w:tcPr>
           <w:p>
             <w:r>
@@ -766,6 +814,9 @@
         <w:tc>
           <w:tcPr>
             <w:tcW w:type="dxa" w:w="1526"/>
+            <w:tcBorders>
+              <w:bottom w:val="single" w:sz="12" w:space="0" w:color="auto"/>
+            </w:tcBorders>
           </w:tcPr>
           <w:p>
             <w:r>
@@ -776,6 +827,9 @@
         <w:tc>
           <w:tcPr>
             <w:tcW w:type="dxa" w:w="1428"/>
+            <w:tcBorders>
+              <w:bottom w:val="single" w:sz="12" w:space="0" w:color="auto"/>
+            </w:tcBorders>
           </w:tcPr>
           <w:p>
             <w:pPr>

</xml_diff>